<commit_message>
added link to demo video in scrum 2
</commit_message>
<xml_diff>
--- a/Documentation/Word Docs/P09 - 405 - Project Status Report Template.docx
+++ b/Documentation/Word Docs/P09 - 405 - Project Status Report Template.docx
@@ -886,6 +886,43 @@
               </w:rPr>
               <w:t xml:space="preserve"> -</w:t>
             </w:r>
+            <w:r>
+              <w:rPr>
+                <w:rFonts w:asciiTheme="minorHAnsi" w:hAnsiTheme="minorHAnsi" w:cstheme="minorHAnsi"/>
+                <w:sz w:val="20"/>
+                <w:szCs w:val="20"/>
+              </w:rPr>
+              <w:t xml:space="preserve"> </w:t>
+            </w:r>
+            <w:hyperlink r:id="rId7" w:history="1">
+              <w:r>
+                <w:rPr>
+                  <w:rStyle w:val="Hyperlink"/>
+                  <w:rFonts w:asciiTheme="minorHAnsi" w:hAnsiTheme="minorHAnsi" w:cstheme="minorHAnsi"/>
+                  <w:sz w:val="20"/>
+                  <w:szCs w:val="20"/>
+                </w:rPr>
+                <w:t>https://www.youtube.com/watch?v=T1Zh4VQs</w:t>
+              </w:r>
+              <w:r>
+                <w:rPr>
+                  <w:rStyle w:val="Hyperlink"/>
+                  <w:rFonts w:asciiTheme="minorHAnsi" w:hAnsiTheme="minorHAnsi" w:cstheme="minorHAnsi"/>
+                  <w:sz w:val="20"/>
+                  <w:szCs w:val="20"/>
+                </w:rPr>
+                <w:t>p</w:t>
+              </w:r>
+              <w:r>
+                <w:rPr>
+                  <w:rStyle w:val="Hyperlink"/>
+                  <w:rFonts w:asciiTheme="minorHAnsi" w:hAnsiTheme="minorHAnsi" w:cstheme="minorHAnsi"/>
+                  <w:sz w:val="20"/>
+                  <w:szCs w:val="20"/>
+                </w:rPr>
+                <w:t>ME</w:t>
+              </w:r>
+            </w:hyperlink>
           </w:p>
           <w:p>
             <w:pPr>
@@ -1665,7 +1702,7 @@
       </w:pPr>
     </w:p>
     <w:sectPr>
-      <w:headerReference w:type="default" r:id="rId7"/>
+      <w:headerReference w:type="default" r:id="rId8"/>
       <w:pgSz w:w="12240" w:h="15840"/>
       <w:pgMar w:top="720" w:right="720" w:bottom="720" w:left="720" w:header="708" w:footer="708" w:gutter="0"/>
       <w:cols w:space="708"/>
@@ -2978,11 +3015,34 @@
     <w:name w:val="Hyperlink"/>
     <w:basedOn w:val="DefaultParagraphFont"/>
     <w:uiPriority w:val="99"/>
-    <w:semiHidden/>
     <w:unhideWhenUsed/>
     <w:rsid w:val="0040093E"/>
     <w:rPr>
       <w:color w:val="0000FF"/>
+      <w:u w:val="single"/>
+    </w:rPr>
+  </w:style>
+  <w:style w:type="character" w:styleId="UnresolvedMention">
+    <w:name w:val="Unresolved Mention"/>
+    <w:basedOn w:val="DefaultParagraphFont"/>
+    <w:uiPriority w:val="99"/>
+    <w:semiHidden/>
+    <w:unhideWhenUsed/>
+    <w:rsid w:val="00047780"/>
+    <w:rPr>
+      <w:color w:val="605E5C"/>
+      <w:shd w:val="clear" w:color="auto" w:fill="E1DFDD"/>
+    </w:rPr>
+  </w:style>
+  <w:style w:type="character" w:styleId="FollowedHyperlink">
+    <w:name w:val="FollowedHyperlink"/>
+    <w:basedOn w:val="DefaultParagraphFont"/>
+    <w:uiPriority w:val="99"/>
+    <w:semiHidden/>
+    <w:unhideWhenUsed/>
+    <w:rsid w:val="00047780"/>
+    <w:rPr>
+      <w:color w:val="954F72" w:themeColor="followedHyperlink"/>
       <w:u w:val="single"/>
     </w:rPr>
   </w:style>

</xml_diff>